<commit_message>
Add primary aims color
</commit_message>
<xml_diff>
--- a/assets/doc/tran/Output.docx
+++ b/assets/doc/tran/Output.docx
@@ -23,7 +23,7 @@
           <w:bCs/>
           <w:color w:val="FF0000"/>
         </w:rPr>
-        <w:t xml:space="preserve">Isuzuma ryonyine Byaremwe na Aspose Amagambo Copyright 2003-2023 Aspose Pty Ltd. </w:t>
+        <w:t xml:space="preserve">Isuzuma ryonyine Byaremwe hamwe na Aspose Amagambo Copyright 2003-2023 Aspose Pty Ltd. </w:t>
       </w:r>
     </w:p>
     <w:p>
@@ -109,7 +109,7 @@
         <w:jc w:val="left"/>
       </w:pPr>
       <w:r>
-        <w:t>Sangira amakuru ukoresheje amafoto, videwo, hamwe ninyandiko kurubuga rwakira ibyo bintu nka facebook, youtube, flickr, na blogger</w:t>
+        <w:t>Sangira amakuru ukoresheje amafoto, videwo, ninyandiko kurubuga rwakira ibyo bintu nka facebook, youtube, flickr, na blogger</w:t>
       </w:r>
     </w:p>
     <w:p>
@@ -641,7 +641,7 @@
           <w:b/>
           <w:bCs/>
         </w:rPr>
-        <w:t xml:space="preserve"> Amashusho kuri</w:t>
+        <w:t xml:space="preserve"> Ibiro</w:t>
       </w:r>
       <w:r>
         <w:t xml:space="preserve"> byitwa amashusho kandi bigereranya porogaramu, inyandiko, na drives kuri mudasobwa Ukoresha imbeba kugirango uyobore desktop hanyuma ufungure kandi ufunge porogaramu </w:t>
@@ -1401,15 +1401,15 @@
         <w:spacing w:before="240" w:after="240"/>
       </w:pPr>
       <w:r>
-        <w:t>idirishya</w:t>
-      </w:r>
-    </w:p>
-    <w:p>
-      <w:pPr>
-        <w:spacing w:before="240" w:after="240"/>
-      </w:pPr>
-      <w:r>
-        <w:t>None</w:t>
+        <w:t>n'imikorere ya</w:t>
+      </w:r>
+    </w:p>
+    <w:p>
+      <w:pPr>
+        <w:spacing w:before="240" w:after="240"/>
+      </w:pPr>
+      <w:r>
+        <w:t>n'imikorere ya</w:t>
       </w:r>
     </w:p>
     <w:p>
@@ -1513,7 +1513,7 @@
         <w:spacing w:before="240" w:after="240"/>
       </w:pPr>
       <w:r>
-        <w:t>ni Kuva i Umwanya (Imirongo yijimye</w:t>
+        <w:t>ku</w:t>
       </w:r>
     </w:p>
     <w:p>

</xml_diff>